<commit_message>
modify placeholder in template for award
</commit_message>
<xml_diff>
--- a/resources/templates/award-template.docx
+++ b/resources/templates/award-template.docx
@@ -32,22 +32,46 @@
     </w:p>
     <w:p>
       <w:r>
-        <w:t>${image2}</w:t>
+        <w:t>${image</w:t>
+      </w:r>
+      <w:r>
+        <w:t>3</w:t>
+      </w:r>
+      <w:r>
+        <w:t>}</w:t>
       </w:r>
     </w:p>
     <w:p>
       <w:r>
-        <w:t>${image3}</w:t>
+        <w:t>${image</w:t>
+      </w:r>
+      <w:r>
+        <w:t>5</w:t>
+      </w:r>
+      <w:r>
+        <w:t>}</w:t>
       </w:r>
     </w:p>
     <w:p>
       <w:r>
-        <w:t>${image4}</w:t>
+        <w:t>${image</w:t>
+      </w:r>
+      <w:r>
+        <w:t>2</w:t>
+      </w:r>
+      <w:r>
+        <w:t>}</w:t>
       </w:r>
     </w:p>
     <w:p>
       <w:r>
-        <w:t>${image5}</w:t>
+        <w:t>${image</w:t>
+      </w:r>
+      <w:r>
+        <w:t>4</w:t>
+      </w:r>
+      <w:r>
+        <w:t>}</w:t>
       </w:r>
     </w:p>
     <w:p>

</xml_diff>